<commit_message>
Rewriting Dialogue and General Inventory
</commit_message>
<xml_diff>
--- a/YeBound Screenplay.docx
+++ b/YeBound Screenplay.docx
@@ -464,14 +464,121 @@
     </w:p>
     <w:p/>
     <w:p/>
-    <w:p/>
-    <w:p/>
-    <w:p/>
-    <w:p>
-      <w:r>
-        <w:t>//We want two others in the background but still deciding on who they will be so right now we’ll just have Taylor Swift and Drake</w:t>
-      </w:r>
-    </w:p>
+    <w:p>
+      <w:r>
+        <w:t>----------Opening Scene Ends and Transitions to Junk Cave and our mc-----------------</w:t>
+      </w:r>
+    </w:p>
+    <w:p/>
+    <w:p>
+      <w:r>
+        <w:t xml:space="preserve"> </w:t>
+      </w:r>
+    </w:p>
+    <w:p/>
+    <w:p/>
+    <w:p/>
+    <w:p>
+      <w:r>
+        <w:lastRenderedPageBreak/>
+        <w:t>[Main Character (yet unnamed)]</w:t>
+      </w:r>
+    </w:p>
+    <w:p/>
+    <w:p>
+      <w:r>
+        <w:t>Maybe my parents were righ</w:t>
+      </w:r>
+      <w:r>
+        <w:t>t.</w:t>
+      </w:r>
+    </w:p>
+    <w:p/>
+    <w:p>
+      <w:r>
+        <w:t xml:space="preserve">Maybe </w:t>
+      </w:r>
+      <w:r>
+        <w:t>he</w:t>
+      </w:r>
+      <w:r>
+        <w:t xml:space="preserve"> is gone</w:t>
+      </w:r>
+      <w:r>
+        <w:t>.</w:t>
+      </w:r>
+    </w:p>
+    <w:p/>
+    <w:p>
+      <w:r>
+        <w:t>It’s been 4 years since I left home to search for him…</w:t>
+      </w:r>
+    </w:p>
+    <w:p/>
+    <w:p>
+      <w:r>
+        <w:t>My parents thought I was craz</w:t>
+      </w:r>
+      <w:r>
+        <w:t>y</w:t>
+      </w:r>
+    </w:p>
+    <w:p/>
+    <w:p>
+      <w:r>
+        <w:t>They said that he was long gone, and that the world was better off like that</w:t>
+      </w:r>
+    </w:p>
+    <w:p/>
+    <w:p>
+      <w:r>
+        <w:t xml:space="preserve">That’s when I </w:t>
+      </w:r>
+      <w:r>
+        <w:t>found it…</w:t>
+      </w:r>
+    </w:p>
+    <w:p/>
+    <w:p>
+      <w:r>
+        <w:t>I found a singular Yeezy, a shoe society had left behind after the accident</w:t>
+      </w:r>
+    </w:p>
+    <w:p/>
+    <w:p>
+      <w:r>
+        <w:t>Somehow, I knew that this Yeezy was his…</w:t>
+      </w:r>
+    </w:p>
+    <w:p/>
+    <w:p>
+      <w:r>
+        <w:t xml:space="preserve">That finding it’s match would lead me to the truth… </w:t>
+      </w:r>
+    </w:p>
+    <w:p/>
+    <w:p>
+      <w:r>
+        <w:t>That’s how I ended up here.</w:t>
+      </w:r>
+    </w:p>
+    <w:p/>
+    <w:p>
+      <w:r>
+        <w:t>Living i</w:t>
+      </w:r>
+      <w:r>
+        <w:t xml:space="preserve">n a Junkyard </w:t>
+      </w:r>
+      <w:r>
+        <w:t>searching</w:t>
+      </w:r>
+      <w:r>
+        <w:t xml:space="preserve"> high and low for a shoe that might not even exist.</w:t>
+      </w:r>
+    </w:p>
+    <w:p/>
+    <w:p/>
     <w:p/>
     <w:p/>
     <w:p/>

</xml_diff>

<commit_message>
Continuing Dialogue Rewrite basically done tho
</commit_message>
<xml_diff>
--- a/YeBound Screenplay.docx
+++ b/YeBound Screenplay.docx
@@ -568,7 +568,13 @@
         <w:t>Living i</w:t>
       </w:r>
       <w:r>
-        <w:t xml:space="preserve">n a Junkyard </w:t>
+        <w:t>n a Junkyard</w:t>
+      </w:r>
+      <w:r>
+        <w:t>,</w:t>
+      </w:r>
+      <w:r>
+        <w:t xml:space="preserve"> </w:t>
       </w:r>
       <w:r>
         <w:t>searching</w:t>
@@ -579,7 +585,19 @@
     </w:p>
     <w:p/>
     <w:p/>
-    <w:p/>
+    <w:p>
+      <w:r>
+        <w:t xml:space="preserve">--Control is given to the </w:t>
+      </w:r>
+      <w:proofErr w:type="gramStart"/>
+      <w:r>
+        <w:t>player,</w:t>
+      </w:r>
+      <w:proofErr w:type="gramEnd"/>
+      <w:r>
+        <w:t xml:space="preserve"> player goes outside walks around and meets Ned the CEO of Garbage Trucks--</w:t>
+      </w:r>
+    </w:p>
     <w:p/>
     <w:p/>
     <w:p/>

</xml_diff>

<commit_message>
Mostly done with Dialogue rewrite, starting to actually implement the story
</commit_message>
<xml_diff>
--- a/YeBound Screenplay.docx
+++ b/YeBound Screenplay.docx
@@ -14,17 +14,8 @@
           <w:b/>
           <w:bCs/>
         </w:rPr>
-        <w:t xml:space="preserve">General Plot of </w:t>
-      </w:r>
-      <w:proofErr w:type="spellStart"/>
-      <w:r>
-        <w:rPr>
-          <w:b/>
-          <w:bCs/>
-        </w:rPr>
-        <w:t>YeBound</w:t>
-      </w:r>
-      <w:proofErr w:type="spellEnd"/>
+        <w:t>General Plot of YeBound</w:t>
+      </w:r>
     </w:p>
     <w:p>
       <w:pPr>
@@ -47,15 +38,7 @@
         </w:rPr>
       </w:pPr>
       <w:r>
-        <w:t xml:space="preserve">We open with main character (name to be determined) living his everyday life in a junkyard, we want him to start in his junk cave and have </w:t>
-      </w:r>
-      <w:proofErr w:type="gramStart"/>
-      <w:r>
-        <w:t>some kind of introduction</w:t>
-      </w:r>
-      <w:proofErr w:type="gramEnd"/>
-      <w:r>
-        <w:t xml:space="preserve"> using the dialogue system</w:t>
+        <w:t>We open with main character (name to be determined) living his everyday life in a junkyard, we want him to start in his junk cave and have some kind of introduction using the dialogue system</w:t>
       </w:r>
     </w:p>
     <w:p>
@@ -103,15 +86,7 @@
         </w:rPr>
       </w:pPr>
       <w:r>
-        <w:t xml:space="preserve">This Yeezy of course is Kanye’s Yeezy and is what the player will eventually be using to summon Kanye himself, we need player to bring the </w:t>
-      </w:r>
-      <w:proofErr w:type="spellStart"/>
-      <w:r>
-        <w:t>yeezy</w:t>
-      </w:r>
-      <w:proofErr w:type="spellEnd"/>
-      <w:r>
-        <w:t xml:space="preserve"> to the Kanye statue, where he will place it and summon the soul of Kanye</w:t>
+        <w:t>This Yeezy of course is Kanye’s Yeezy and is what the player will eventually be using to summon Kanye himself, we need player to bring the yeezy to the Kanye statue, where he will place it and summon the soul of Kanye</w:t>
       </w:r>
     </w:p>
     <w:p>
@@ -159,15 +134,7 @@
         </w:rPr>
       </w:pPr>
       <w:r>
-        <w:t xml:space="preserve">The player will decide that he needs to travel to the closest city in order to begin the journey, but is faced with a variety of thief’s and hunters who frequent the graveyard and notice the Yeezy and </w:t>
-      </w:r>
-      <w:proofErr w:type="gramStart"/>
-      <w:r>
-        <w:t>it’s</w:t>
-      </w:r>
-      <w:proofErr w:type="gramEnd"/>
-      <w:r>
-        <w:t xml:space="preserve"> perceived value</w:t>
+        <w:t>The player will decide that he needs to travel to the closest city in order to begin the journey, but is faced with a variety of thief’s and hunters who frequent the graveyard and notice the Yeezy and it’s perceived value</w:t>
       </w:r>
     </w:p>
     <w:p>
@@ -445,15 +412,7 @@
         <w:t xml:space="preserve">On </w:t>
       </w:r>
       <w:r>
-        <w:t xml:space="preserve">July 21st, </w:t>
-      </w:r>
-      <w:proofErr w:type="gramStart"/>
-      <w:r>
-        <w:t>2022</w:t>
-      </w:r>
-      <w:proofErr w:type="gramEnd"/>
-      <w:r>
-        <w:t xml:space="preserve"> Kanye West Disappeared</w:t>
+        <w:t>July 21st, 2022 Kanye West Disappeared</w:t>
       </w:r>
     </w:p>
     <w:p/>
@@ -587,18 +546,72 @@
     <w:p/>
     <w:p>
       <w:r>
-        <w:t xml:space="preserve">--Control is given to the </w:t>
-      </w:r>
-      <w:proofErr w:type="gramStart"/>
-      <w:r>
-        <w:t>player,</w:t>
-      </w:r>
-      <w:proofErr w:type="gramEnd"/>
-      <w:r>
-        <w:t xml:space="preserve"> player goes outside walks around and meets Ned the CEO of Garbage Trucks--</w:t>
-      </w:r>
-    </w:p>
-    <w:p/>
+        <w:t>--Control is given to the player, player goes outside walks around and meets Ned the CEO of Garbage Trucks</w:t>
+      </w:r>
+      <w:r>
+        <w:t>—</w:t>
+      </w:r>
+    </w:p>
+    <w:p/>
+    <w:p/>
+    <w:p/>
+    <w:p>
+      <w:r>
+        <w:t>Are you SG??</w:t>
+      </w:r>
+    </w:p>
+    <w:p/>
+    <w:p>
+      <w:r>
+        <w:t>Yes it’s me Ned the CEO of Garbage Trucks from the Spiderman Series</w:t>
+      </w:r>
+    </w:p>
+    <w:p/>
+    <w:p>
+      <w:r>
+        <w:t>What does that have to do with SG?</w:t>
+      </w:r>
+    </w:p>
+    <w:p/>
+    <w:p>
+      <w:r>
+        <w:t>Don’t worry about it.</w:t>
+      </w:r>
+    </w:p>
+    <w:p/>
+    <w:p>
+      <w:r>
+        <w:t>More importantly, I have big news!</w:t>
+      </w:r>
+    </w:p>
+    <w:p/>
+    <w:p>
+      <w:r>
+        <w:t>We just dropped off a shipment of shoes and it might contain what you’re looking for…</w:t>
+      </w:r>
+    </w:p>
+    <w:p/>
+    <w:p>
+      <w:r>
+        <w:t>How… How do you even know about that</w:t>
+      </w:r>
+      <w:r>
+        <w:t>?</w:t>
+      </w:r>
+    </w:p>
+    <w:p/>
+    <w:p>
+      <w:r>
+        <w:lastRenderedPageBreak/>
+        <w:t>I know all, there is nothing beyond the scope of my knowledge</w:t>
+      </w:r>
+    </w:p>
+    <w:p/>
+    <w:p>
+      <w:r>
+        <w:t>&lt;i&gt; Whoever this guy is, if he's serious I need to start searching immediately&lt;i&gt;</w:t>
+      </w:r>
+    </w:p>
     <w:p/>
     <w:p/>
     <w:p/>

</xml_diff>